<commit_message>
Updated error validation for Option 1 and comments
</commit_message>
<xml_diff>
--- a/ST1507_CA2_PeerFeedbackForm_AY2324_S2.docx
+++ b/ST1507_CA2_PeerFeedbackForm_AY2324_S2.docx
@@ -721,6 +721,12 @@
                 <w:rFonts w:ascii="Arial" w:hAnsi="Arial" w:cs="Arial"/>
               </w:rPr>
             </w:pPr>
+            <w:r>
+              <w:rPr>
+                <w:rFonts w:ascii="Arial" w:hAnsi="Arial" w:cs="Arial"/>
+              </w:rPr>
+              <w:t>2</w:t>
+            </w:r>
           </w:p>
         </w:tc>
         <w:tc>
@@ -798,6 +804,12 @@
                 <w:rFonts w:ascii="Arial" w:hAnsi="Arial" w:cs="Arial"/>
               </w:rPr>
             </w:pPr>
+            <w:r>
+              <w:rPr>
+                <w:rFonts w:ascii="Arial" w:hAnsi="Arial" w:cs="Arial"/>
+              </w:rPr>
+              <w:t>2</w:t>
+            </w:r>
           </w:p>
         </w:tc>
         <w:tc>
@@ -848,6 +860,12 @@
                 <w:rFonts w:ascii="Arial" w:hAnsi="Arial" w:cs="Arial"/>
               </w:rPr>
             </w:pPr>
+            <w:r>
+              <w:rPr>
+                <w:rFonts w:ascii="Arial" w:hAnsi="Arial" w:cs="Arial"/>
+              </w:rPr>
+              <w:t>2</w:t>
+            </w:r>
           </w:p>
         </w:tc>
         <w:tc>
@@ -898,6 +916,12 @@
                 <w:rFonts w:ascii="Arial" w:hAnsi="Arial" w:cs="Arial"/>
               </w:rPr>
             </w:pPr>
+            <w:r>
+              <w:rPr>
+                <w:rFonts w:ascii="Arial" w:hAnsi="Arial" w:cs="Arial"/>
+              </w:rPr>
+              <w:t>2</w:t>
+            </w:r>
           </w:p>
         </w:tc>
         <w:tc>
@@ -948,6 +972,12 @@
                 <w:rFonts w:ascii="Arial" w:hAnsi="Arial" w:cs="Arial"/>
               </w:rPr>
             </w:pPr>
+            <w:r>
+              <w:rPr>
+                <w:rFonts w:ascii="Arial" w:hAnsi="Arial" w:cs="Arial"/>
+              </w:rPr>
+              <w:t>2</w:t>
+            </w:r>
           </w:p>
         </w:tc>
         <w:tc>
@@ -998,6 +1028,12 @@
                 <w:rFonts w:ascii="Arial" w:hAnsi="Arial" w:cs="Arial"/>
               </w:rPr>
             </w:pPr>
+            <w:r>
+              <w:rPr>
+                <w:rFonts w:ascii="Arial" w:hAnsi="Arial" w:cs="Arial"/>
+              </w:rPr>
+              <w:t>2</w:t>
+            </w:r>
           </w:p>
         </w:tc>
         <w:tc>
@@ -1048,6 +1084,12 @@
                 <w:rFonts w:ascii="Arial" w:hAnsi="Arial" w:cs="Arial"/>
               </w:rPr>
             </w:pPr>
+            <w:r>
+              <w:rPr>
+                <w:rFonts w:ascii="Arial" w:hAnsi="Arial" w:cs="Arial"/>
+              </w:rPr>
+              <w:t>1</w:t>
+            </w:r>
           </w:p>
         </w:tc>
         <w:tc>
@@ -1098,6 +1140,12 @@
                 <w:rFonts w:ascii="Arial" w:hAnsi="Arial" w:cs="Arial"/>
               </w:rPr>
             </w:pPr>
+            <w:r>
+              <w:rPr>
+                <w:rFonts w:ascii="Arial" w:hAnsi="Arial" w:cs="Arial"/>
+              </w:rPr>
+              <w:t>2</w:t>
+            </w:r>
           </w:p>
         </w:tc>
         <w:tc>
@@ -1156,6 +1204,14 @@
                 <w:szCs w:val="20"/>
               </w:rPr>
             </w:pPr>
+            <w:r>
+              <w:rPr>
+                <w:rFonts w:cs="Arial"/>
+                <w:sz w:val="20"/>
+                <w:szCs w:val="20"/>
+              </w:rPr>
+              <w:t>1</w:t>
+            </w:r>
           </w:p>
         </w:tc>
         <w:tc>
@@ -1349,6 +1405,12 @@
                 <w:rFonts w:ascii="Arial" w:hAnsi="Arial" w:cs="Arial"/>
               </w:rPr>
             </w:pPr>
+            <w:r>
+              <w:rPr>
+                <w:rFonts w:ascii="Arial" w:hAnsi="Arial" w:cs="Arial"/>
+              </w:rPr>
+              <w:t>2</w:t>
+            </w:r>
           </w:p>
         </w:tc>
         <w:tc>
@@ -1408,6 +1470,12 @@
                 <w:rFonts w:ascii="Arial" w:hAnsi="Arial" w:cs="Arial"/>
               </w:rPr>
             </w:pPr>
+            <w:r>
+              <w:rPr>
+                <w:rFonts w:ascii="Arial" w:hAnsi="Arial" w:cs="Arial"/>
+              </w:rPr>
+              <w:t>18</w:t>
+            </w:r>
           </w:p>
         </w:tc>
         <w:tc>
@@ -1878,6 +1946,24 @@
               <w:t>, and front-end for Option 2.</w:t>
             </w:r>
           </w:p>
+          <w:p>
+            <w:pPr>
+              <w:pStyle w:val="List"/>
+              <w:numPr>
+                <w:ilvl w:val="0"/>
+                <w:numId w:val="5"/>
+              </w:numPr>
+              <w:rPr>
+                <w:rFonts w:ascii="Arial" w:hAnsi="Arial" w:cs="Arial"/>
+              </w:rPr>
+            </w:pPr>
+            <w:r>
+              <w:rPr>
+                <w:rFonts w:ascii="Arial" w:hAnsi="Arial" w:cs="Arial"/>
+              </w:rPr>
+              <w:t>Created Utils.py to handle utility functions for error checking</w:t>
+            </w:r>
+          </w:p>
         </w:tc>
         <w:tc>
           <w:tcPr>
@@ -1894,6 +1980,12 @@
                 <w:rFonts w:ascii="Arial" w:hAnsi="Arial" w:cs="Arial"/>
               </w:rPr>
             </w:pPr>
+            <w:r>
+              <w:rPr>
+                <w:rFonts w:ascii="Arial" w:hAnsi="Arial" w:cs="Arial"/>
+              </w:rPr>
+              <w:t>75%</w:t>
+            </w:r>
           </w:p>
         </w:tc>
       </w:tr>
@@ -2076,6 +2168,12 @@
                 <w:rFonts w:ascii="Arial" w:hAnsi="Arial" w:cs="Arial"/>
               </w:rPr>
             </w:pPr>
+            <w:r>
+              <w:rPr>
+                <w:rFonts w:ascii="Arial" w:hAnsi="Arial" w:cs="Arial"/>
+              </w:rPr>
+              <w:t>25%</w:t>
+            </w:r>
           </w:p>
         </w:tc>
       </w:tr>

</xml_diff>

<commit_message>
Updated History function and OOP
</commit_message>
<xml_diff>
--- a/ST1507_CA2_PeerFeedbackForm_AY2324_S2.docx
+++ b/ST1507_CA2_PeerFeedbackForm_AY2324_S2.docx
@@ -229,7 +229,21 @@
         <w:rPr>
           <w:rFonts w:ascii="Arial" w:hAnsi="Arial" w:cs="Arial"/>
         </w:rPr>
-        <w:t xml:space="preserve">gain insight in the </w:t>
+        <w:t xml:space="preserve">gain insight </w:t>
+      </w:r>
+      <w:proofErr w:type="gramStart"/>
+      <w:r>
+        <w:rPr>
+          <w:rFonts w:ascii="Arial" w:hAnsi="Arial" w:cs="Arial"/>
+        </w:rPr>
+        <w:t>in</w:t>
+      </w:r>
+      <w:proofErr w:type="gramEnd"/>
+      <w:r>
+        <w:rPr>
+          <w:rFonts w:ascii="Arial" w:hAnsi="Arial" w:cs="Arial"/>
+        </w:rPr>
+        <w:t xml:space="preserve"> the </w:t>
       </w:r>
       <w:r>
         <w:rPr>
@@ -308,7 +322,21 @@
         <w:rPr>
           <w:rFonts w:ascii="Arial" w:hAnsi="Arial" w:cs="Arial"/>
         </w:rPr>
-        <w:t>You are required to give rating (from 1-5 points) based on the scale below for each member in your group</w:t>
+        <w:t xml:space="preserve">You are required to give </w:t>
+      </w:r>
+      <w:proofErr w:type="gramStart"/>
+      <w:r>
+        <w:rPr>
+          <w:rFonts w:ascii="Arial" w:hAnsi="Arial" w:cs="Arial"/>
+        </w:rPr>
+        <w:t>rating</w:t>
+      </w:r>
+      <w:proofErr w:type="gramEnd"/>
+      <w:r>
+        <w:rPr>
+          <w:rFonts w:ascii="Arial" w:hAnsi="Arial" w:cs="Arial"/>
+        </w:rPr>
+        <w:t xml:space="preserve"> (from 1-5 points) based on the scale below for each member in your group</w:t>
       </w:r>
       <w:r>
         <w:rPr>
@@ -390,7 +418,21 @@
           <w:rFonts w:ascii="Arial" w:hAnsi="Arial" w:cs="Arial"/>
         </w:rPr>
         <w:tab/>
-        <w:t xml:space="preserve">    Very good      Excellent</w:t>
+        <w:t xml:space="preserve">    Very </w:t>
+      </w:r>
+      <w:proofErr w:type="gramStart"/>
+      <w:r>
+        <w:rPr>
+          <w:rFonts w:ascii="Arial" w:hAnsi="Arial" w:cs="Arial"/>
+        </w:rPr>
+        <w:t>good</w:t>
+      </w:r>
+      <w:proofErr w:type="gramEnd"/>
+      <w:r>
+        <w:rPr>
+          <w:rFonts w:ascii="Arial" w:hAnsi="Arial" w:cs="Arial"/>
+        </w:rPr>
+        <w:t xml:space="preserve">      Excellent</w:t>
       </w:r>
     </w:p>
     <w:p>
@@ -1246,6 +1288,7 @@
               </w:rPr>
               <w:t xml:space="preserve"> (</w:t>
             </w:r>
+            <w:proofErr w:type="spellStart"/>
             <w:r>
               <w:rPr>
                 <w:rFonts w:ascii="Arial" w:hAnsi="Arial" w:cs="Arial"/>
@@ -1271,6 +1314,7 @@
               </w:rPr>
               <w:t>iscipline</w:t>
             </w:r>
+            <w:proofErr w:type="spellEnd"/>
             <w:r>
               <w:rPr>
                 <w:rFonts w:ascii="Arial" w:hAnsi="Arial" w:cs="Arial"/>
@@ -1879,7 +1923,21 @@
               <w:rPr>
                 <w:rFonts w:ascii="Arial" w:hAnsi="Arial" w:cs="Arial"/>
               </w:rPr>
-              <w:t>Implemented HashTable class and front-end for Option 1.</w:t>
+              <w:t xml:space="preserve">Implemented </w:t>
+            </w:r>
+            <w:proofErr w:type="spellStart"/>
+            <w:r>
+              <w:rPr>
+                <w:rFonts w:ascii="Arial" w:hAnsi="Arial" w:cs="Arial"/>
+              </w:rPr>
+              <w:t>HashTable</w:t>
+            </w:r>
+            <w:proofErr w:type="spellEnd"/>
+            <w:r>
+              <w:rPr>
+                <w:rFonts w:ascii="Arial" w:hAnsi="Arial" w:cs="Arial"/>
+              </w:rPr>
+              <w:t xml:space="preserve"> class and front-end for Option 1.</w:t>
             </w:r>
           </w:p>
           <w:p>
@@ -1897,8 +1955,16 @@
               <w:rPr>
                 <w:rFonts w:ascii="Arial" w:hAnsi="Arial" w:cs="Arial"/>
               </w:rPr>
-              <w:t>Implemented Stack, BinaryTree</w:t>
-            </w:r>
+              <w:t xml:space="preserve">Implemented Stack, </w:t>
+            </w:r>
+            <w:proofErr w:type="spellStart"/>
+            <w:r>
+              <w:rPr>
+                <w:rFonts w:ascii="Arial" w:hAnsi="Arial" w:cs="Arial"/>
+              </w:rPr>
+              <w:t>BinaryTree</w:t>
+            </w:r>
+            <w:proofErr w:type="spellEnd"/>
             <w:r>
               <w:rPr>
                 <w:rFonts w:ascii="Arial" w:hAnsi="Arial" w:cs="Arial"/>
@@ -1909,8 +1975,16 @@
               <w:rPr>
                 <w:rFonts w:ascii="Arial" w:hAnsi="Arial" w:cs="Arial"/>
               </w:rPr>
-              <w:t xml:space="preserve"> ParseTree</w:t>
-            </w:r>
+              <w:t xml:space="preserve"> </w:t>
+            </w:r>
+            <w:proofErr w:type="spellStart"/>
+            <w:r>
+              <w:rPr>
+                <w:rFonts w:ascii="Arial" w:hAnsi="Arial" w:cs="Arial"/>
+              </w:rPr>
+              <w:t>ParseTree</w:t>
+            </w:r>
+            <w:proofErr w:type="spellEnd"/>
             <w:r>
               <w:rPr>
                 <w:rFonts w:ascii="Arial" w:hAnsi="Arial" w:cs="Arial"/>
@@ -1957,7 +2031,7 @@
               <w:rPr>
                 <w:rFonts w:ascii="Arial" w:hAnsi="Arial" w:cs="Arial"/>
               </w:rPr>
-              <w:t>validation</w:t>
+              <w:t>validation.</w:t>
             </w:r>
           </w:p>
           <w:p>
@@ -1981,8 +2055,18 @@
               <w:rPr>
                 <w:rFonts w:ascii="Arial" w:hAnsi="Arial" w:cs="Arial"/>
               </w:rPr>
-              <w:t xml:space="preserve"> by changing ParseTree</w:t>
-            </w:r>
+              <w:t xml:space="preserve"> by changing </w:t>
+            </w:r>
+            <w:proofErr w:type="spellStart"/>
+            <w:proofErr w:type="gramStart"/>
+            <w:r>
+              <w:rPr>
+                <w:rFonts w:ascii="Arial" w:hAnsi="Arial" w:cs="Arial"/>
+              </w:rPr>
+              <w:t>ParseTree</w:t>
+            </w:r>
+            <w:proofErr w:type="spellEnd"/>
+            <w:proofErr w:type="gramEnd"/>
           </w:p>
           <w:p>
             <w:pPr>
@@ -1999,7 +2083,13 @@
               <w:rPr>
                 <w:rFonts w:ascii="Arial" w:hAnsi="Arial" w:cs="Arial"/>
               </w:rPr>
-              <w:t>Fixed option 4 for reading assignment statements from file and optimized file handling and error validation</w:t>
+              <w:t xml:space="preserve">Fixed option 4 for reading assignment statements from file and optimized file handling and error </w:t>
+            </w:r>
+            <w:r>
+              <w:rPr>
+                <w:rFonts w:ascii="Arial" w:hAnsi="Arial" w:cs="Arial"/>
+              </w:rPr>
+              <w:t>validation.</w:t>
             </w:r>
           </w:p>
           <w:p>
@@ -2017,7 +2107,13 @@
               <w:rPr>
                 <w:rFonts w:ascii="Arial" w:hAnsi="Arial" w:cs="Arial"/>
               </w:rPr>
-              <w:t>Completed option 5 for sorting statements and output to a file, including error validation and front-end</w:t>
+              <w:t xml:space="preserve">Completed option 5 for sorting statements and output to a file, including error validation and </w:t>
+            </w:r>
+            <w:r>
+              <w:rPr>
+                <w:rFonts w:ascii="Arial" w:hAnsi="Arial" w:cs="Arial"/>
+              </w:rPr>
+              <w:t>front-end.</w:t>
             </w:r>
           </w:p>
           <w:p>
@@ -2035,7 +2131,13 @@
               <w:rPr>
                 <w:rFonts w:ascii="Arial" w:hAnsi="Arial" w:cs="Arial"/>
               </w:rPr>
-              <w:t>Implemented Node and SortedList data structures for sorting assignment statements for displaying assignment statements</w:t>
+              <w:t xml:space="preserve">Implemented Node and SortedList data structures for sorting assignment statements for displaying assignment </w:t>
+            </w:r>
+            <w:r>
+              <w:rPr>
+                <w:rFonts w:ascii="Arial" w:hAnsi="Arial" w:cs="Arial"/>
+              </w:rPr>
+              <w:t>statements.</w:t>
             </w:r>
           </w:p>
           <w:p>
@@ -2049,6 +2151,38 @@
                 <w:rFonts w:ascii="Arial" w:hAnsi="Arial" w:cs="Arial"/>
               </w:rPr>
             </w:pPr>
+            <w:r>
+              <w:rPr>
+                <w:rFonts w:ascii="Arial" w:hAnsi="Arial" w:cs="Arial"/>
+              </w:rPr>
+              <w:t xml:space="preserve">Wrote docstrings and commented for the </w:t>
+            </w:r>
+            <w:proofErr w:type="gramStart"/>
+            <w:r>
+              <w:rPr>
+                <w:rFonts w:ascii="Arial" w:hAnsi="Arial" w:cs="Arial"/>
+              </w:rPr>
+              <w:t>codes</w:t>
+            </w:r>
+            <w:proofErr w:type="gramEnd"/>
+          </w:p>
+          <w:p>
+            <w:pPr>
+              <w:pStyle w:val="List"/>
+              <w:numPr>
+                <w:ilvl w:val="0"/>
+                <w:numId w:val="5"/>
+              </w:numPr>
+              <w:rPr>
+                <w:rFonts w:ascii="Arial" w:hAnsi="Arial" w:cs="Arial"/>
+              </w:rPr>
+            </w:pPr>
+            <w:r>
+              <w:rPr>
+                <w:rFonts w:ascii="Arial" w:hAnsi="Arial" w:cs="Arial"/>
+              </w:rPr>
+              <w:t>Wrote sections 1.1, 1.2, 2.1, 2.2, 2.3, 3.1, 3.2 and 4 for the report</w:t>
+            </w:r>
           </w:p>
         </w:tc>
         <w:tc>
@@ -2070,13 +2204,13 @@
               <w:rPr>
                 <w:rFonts w:ascii="Arial" w:hAnsi="Arial" w:cs="Arial"/>
               </w:rPr>
-              <w:t>6</w:t>
-            </w:r>
-            <w:r>
-              <w:rPr>
-                <w:rFonts w:ascii="Arial" w:hAnsi="Arial" w:cs="Arial"/>
-              </w:rPr>
-              <w:t>5%</w:t>
+              <w:t>75</w:t>
+            </w:r>
+            <w:r>
+              <w:rPr>
+                <w:rFonts w:ascii="Arial" w:hAnsi="Arial" w:cs="Arial"/>
+              </w:rPr>
+              <w:t>%</w:t>
             </w:r>
           </w:p>
         </w:tc>
@@ -2264,7 +2398,13 @@
               <w:rPr>
                 <w:rFonts w:ascii="Arial" w:hAnsi="Arial" w:cs="Arial"/>
               </w:rPr>
-              <w:t>35%</w:t>
+              <w:t>25</w:t>
+            </w:r>
+            <w:r>
+              <w:rPr>
+                <w:rFonts w:ascii="Arial" w:hAnsi="Arial" w:cs="Arial"/>
+              </w:rPr>
+              <w:t>%</w:t>
             </w:r>
           </w:p>
         </w:tc>

</xml_diff>

<commit_message>
Updated comments and validation
</commit_message>
<xml_diff>
--- a/ST1507_CA2_PeerFeedbackForm_AY2324_S2.docx
+++ b/ST1507_CA2_PeerFeedbackForm_AY2324_S2.docx
@@ -229,21 +229,7 @@
         <w:rPr>
           <w:rFonts w:ascii="Arial" w:hAnsi="Arial" w:cs="Arial"/>
         </w:rPr>
-        <w:t xml:space="preserve">gain insight </w:t>
-      </w:r>
-      <w:proofErr w:type="gramStart"/>
-      <w:r>
-        <w:rPr>
-          <w:rFonts w:ascii="Arial" w:hAnsi="Arial" w:cs="Arial"/>
-        </w:rPr>
-        <w:t>in</w:t>
-      </w:r>
-      <w:proofErr w:type="gramEnd"/>
-      <w:r>
-        <w:rPr>
-          <w:rFonts w:ascii="Arial" w:hAnsi="Arial" w:cs="Arial"/>
-        </w:rPr>
-        <w:t xml:space="preserve"> the </w:t>
+        <w:t xml:space="preserve">gain insight in the </w:t>
       </w:r>
       <w:r>
         <w:rPr>
@@ -322,21 +308,7 @@
         <w:rPr>
           <w:rFonts w:ascii="Arial" w:hAnsi="Arial" w:cs="Arial"/>
         </w:rPr>
-        <w:t xml:space="preserve">You are required to give </w:t>
-      </w:r>
-      <w:proofErr w:type="gramStart"/>
-      <w:r>
-        <w:rPr>
-          <w:rFonts w:ascii="Arial" w:hAnsi="Arial" w:cs="Arial"/>
-        </w:rPr>
-        <w:t>rating</w:t>
-      </w:r>
-      <w:proofErr w:type="gramEnd"/>
-      <w:r>
-        <w:rPr>
-          <w:rFonts w:ascii="Arial" w:hAnsi="Arial" w:cs="Arial"/>
-        </w:rPr>
-        <w:t xml:space="preserve"> (from 1-5 points) based on the scale below for each member in your group</w:t>
+        <w:t>You are required to give rating (from 1-5 points) based on the scale below for each member in your group</w:t>
       </w:r>
       <w:r>
         <w:rPr>
@@ -418,21 +390,7 @@
           <w:rFonts w:ascii="Arial" w:hAnsi="Arial" w:cs="Arial"/>
         </w:rPr>
         <w:tab/>
-        <w:t xml:space="preserve">    Very </w:t>
-      </w:r>
-      <w:proofErr w:type="gramStart"/>
-      <w:r>
-        <w:rPr>
-          <w:rFonts w:ascii="Arial" w:hAnsi="Arial" w:cs="Arial"/>
-        </w:rPr>
-        <w:t>good</w:t>
-      </w:r>
-      <w:proofErr w:type="gramEnd"/>
-      <w:r>
-        <w:rPr>
-          <w:rFonts w:ascii="Arial" w:hAnsi="Arial" w:cs="Arial"/>
-        </w:rPr>
-        <w:t xml:space="preserve">      Excellent</w:t>
+        <w:t xml:space="preserve">    Very good      Excellent</w:t>
       </w:r>
     </w:p>
     <w:p>
@@ -1172,7 +1130,7 @@
               <w:rPr>
                 <w:rFonts w:ascii="Arial" w:hAnsi="Arial" w:cs="Arial"/>
               </w:rPr>
-              <w:t>2</w:t>
+              <w:t>3</w:t>
             </w:r>
           </w:p>
         </w:tc>
@@ -1288,7 +1246,6 @@
               </w:rPr>
               <w:t xml:space="preserve"> (</w:t>
             </w:r>
-            <w:proofErr w:type="spellStart"/>
             <w:r>
               <w:rPr>
                 <w:rFonts w:ascii="Arial" w:hAnsi="Arial" w:cs="Arial"/>
@@ -1314,7 +1271,6 @@
               </w:rPr>
               <w:t>iscipline</w:t>
             </w:r>
-            <w:proofErr w:type="spellEnd"/>
             <w:r>
               <w:rPr>
                 <w:rFonts w:ascii="Arial" w:hAnsi="Arial" w:cs="Arial"/>
@@ -1437,7 +1393,7 @@
               <w:rPr>
                 <w:rFonts w:ascii="Arial" w:hAnsi="Arial" w:cs="Arial"/>
               </w:rPr>
-              <w:t>2</w:t>
+              <w:t>3</w:t>
             </w:r>
           </w:p>
         </w:tc>
@@ -1502,7 +1458,13 @@
               <w:rPr>
                 <w:rFonts w:ascii="Arial" w:hAnsi="Arial" w:cs="Arial"/>
               </w:rPr>
-              <w:t>27</w:t>
+              <w:t>2</w:t>
+            </w:r>
+            <w:r>
+              <w:rPr>
+                <w:rFonts w:ascii="Arial" w:hAnsi="Arial" w:cs="Arial"/>
+              </w:rPr>
+              <w:t>9</w:t>
             </w:r>
           </w:p>
         </w:tc>
@@ -1830,15 +1792,6 @@
                 <w:rFonts w:ascii="Arial" w:hAnsi="Arial" w:cs="Arial"/>
               </w:rPr>
             </w:pPr>
-          </w:p>
-          <w:p>
-            <w:pPr>
-              <w:pStyle w:val="List"/>
-              <w:ind w:left="0" w:firstLine="0"/>
-              <w:rPr>
-                <w:rFonts w:ascii="Arial" w:hAnsi="Arial" w:cs="Arial"/>
-              </w:rPr>
-            </w:pPr>
             <w:r>
               <w:rPr>
                 <w:rFonts w:ascii="Arial" w:hAnsi="Arial" w:cs="Arial"/>
@@ -1883,29 +1836,18 @@
               <w:pStyle w:val="List"/>
               <w:numPr>
                 <w:ilvl w:val="0"/>
-                <w:numId w:val="5"/>
+                <w:numId w:val="6"/>
               </w:numPr>
-              <w:rPr>
-                <w:rFonts w:ascii="Arial" w:hAnsi="Arial" w:cs="Arial"/>
-              </w:rPr>
-            </w:pPr>
-            <w:r>
-              <w:rPr>
-                <w:rFonts w:ascii="Arial" w:hAnsi="Arial" w:cs="Arial"/>
-              </w:rPr>
-              <w:t>Buil</w:t>
-            </w:r>
-            <w:r>
-              <w:rPr>
-                <w:rFonts w:ascii="Arial" w:hAnsi="Arial" w:cs="Arial"/>
-              </w:rPr>
-              <w:t>t</w:t>
-            </w:r>
-            <w:r>
-              <w:rPr>
-                <w:rFonts w:ascii="Arial" w:hAnsi="Arial" w:cs="Arial"/>
-              </w:rPr>
-              <w:t xml:space="preserve"> the main application, including the banner, menu &amp; menu options, error handling, function to run main application, and the front-end of the menu.</w:t>
+              <w:ind w:left="458"/>
+              <w:rPr>
+                <w:rFonts w:ascii="Arial" w:hAnsi="Arial" w:cs="Arial"/>
+              </w:rPr>
+            </w:pPr>
+            <w:r>
+              <w:rPr>
+                <w:rFonts w:ascii="Arial" w:hAnsi="Arial" w:cs="Arial"/>
+              </w:rPr>
+              <w:t>Sections 2 and 3 of the project report.</w:t>
             </w:r>
           </w:p>
           <w:p>
@@ -1913,31 +1855,18 @@
               <w:pStyle w:val="List"/>
               <w:numPr>
                 <w:ilvl w:val="0"/>
-                <w:numId w:val="5"/>
+                <w:numId w:val="6"/>
               </w:numPr>
-              <w:rPr>
-                <w:rFonts w:ascii="Arial" w:hAnsi="Arial" w:cs="Arial"/>
-              </w:rPr>
-            </w:pPr>
-            <w:r>
-              <w:rPr>
-                <w:rFonts w:ascii="Arial" w:hAnsi="Arial" w:cs="Arial"/>
-              </w:rPr>
-              <w:t xml:space="preserve">Implemented </w:t>
-            </w:r>
-            <w:proofErr w:type="spellStart"/>
-            <w:r>
-              <w:rPr>
-                <w:rFonts w:ascii="Arial" w:hAnsi="Arial" w:cs="Arial"/>
-              </w:rPr>
-              <w:t>HashTable</w:t>
-            </w:r>
-            <w:proofErr w:type="spellEnd"/>
-            <w:r>
-              <w:rPr>
-                <w:rFonts w:ascii="Arial" w:hAnsi="Arial" w:cs="Arial"/>
-              </w:rPr>
-              <w:t xml:space="preserve"> class and front-end for Option 1.</w:t>
+              <w:ind w:left="458"/>
+              <w:rPr>
+                <w:rFonts w:ascii="Arial" w:hAnsi="Arial" w:cs="Arial"/>
+              </w:rPr>
+            </w:pPr>
+            <w:r>
+              <w:rPr>
+                <w:rFonts w:ascii="Arial" w:hAnsi="Arial" w:cs="Arial"/>
+              </w:rPr>
+              <w:t>Coded Main.py, AssignmentStatement.py, ExpressionHandler.py, InputHandler.py, FileHandler.py, History.py, MergeSort.py, Sorter.py, AbstractTree.py, BinaryTree.py, Deque.py, HashTable.py.</w:t>
             </w:r>
           </w:p>
           <w:p>
@@ -1945,69 +1874,18 @@
               <w:pStyle w:val="List"/>
               <w:numPr>
                 <w:ilvl w:val="0"/>
-                <w:numId w:val="5"/>
+                <w:numId w:val="6"/>
               </w:numPr>
-              <w:rPr>
-                <w:rFonts w:ascii="Arial" w:hAnsi="Arial" w:cs="Arial"/>
-              </w:rPr>
-            </w:pPr>
-            <w:r>
-              <w:rPr>
-                <w:rFonts w:ascii="Arial" w:hAnsi="Arial" w:cs="Arial"/>
-              </w:rPr>
-              <w:t xml:space="preserve">Implemented Stack, </w:t>
-            </w:r>
-            <w:proofErr w:type="spellStart"/>
-            <w:r>
-              <w:rPr>
-                <w:rFonts w:ascii="Arial" w:hAnsi="Arial" w:cs="Arial"/>
-              </w:rPr>
-              <w:t>BinaryTree</w:t>
-            </w:r>
-            <w:proofErr w:type="spellEnd"/>
-            <w:r>
-              <w:rPr>
-                <w:rFonts w:ascii="Arial" w:hAnsi="Arial" w:cs="Arial"/>
-              </w:rPr>
-              <w:t xml:space="preserve"> and</w:t>
-            </w:r>
-            <w:r>
-              <w:rPr>
-                <w:rFonts w:ascii="Arial" w:hAnsi="Arial" w:cs="Arial"/>
-              </w:rPr>
-              <w:t xml:space="preserve"> </w:t>
-            </w:r>
-            <w:proofErr w:type="spellStart"/>
-            <w:r>
-              <w:rPr>
-                <w:rFonts w:ascii="Arial" w:hAnsi="Arial" w:cs="Arial"/>
-              </w:rPr>
-              <w:t>ParseTree</w:t>
-            </w:r>
-            <w:proofErr w:type="spellEnd"/>
-            <w:r>
-              <w:rPr>
-                <w:rFonts w:ascii="Arial" w:hAnsi="Arial" w:cs="Arial"/>
-              </w:rPr>
-              <w:t xml:space="preserve"> data structures</w:t>
-            </w:r>
-            <w:r>
-              <w:rPr>
-                <w:rFonts w:ascii="Arial" w:hAnsi="Arial" w:cs="Arial"/>
-              </w:rPr>
-              <w:t>,</w:t>
-            </w:r>
-            <w:r>
-              <w:rPr>
-                <w:rFonts w:ascii="Arial" w:hAnsi="Arial" w:cs="Arial"/>
-              </w:rPr>
-              <w:t xml:space="preserve"> merge sort algorithm</w:t>
-            </w:r>
-            <w:r>
-              <w:rPr>
-                <w:rFonts w:ascii="Arial" w:hAnsi="Arial" w:cs="Arial"/>
-              </w:rPr>
-              <w:t xml:space="preserve"> and front-end for Option 2.</w:t>
+              <w:ind w:left="458"/>
+              <w:rPr>
+                <w:rFonts w:ascii="Arial" w:hAnsi="Arial" w:cs="Arial"/>
+              </w:rPr>
+            </w:pPr>
+            <w:r>
+              <w:rPr>
+                <w:rFonts w:ascii="Arial" w:hAnsi="Arial" w:cs="Arial"/>
+              </w:rPr>
+              <w:t>Error validation for inputs (file, expressions, and input).</w:t>
             </w:r>
           </w:p>
           <w:p>
@@ -2015,23 +1893,36 @@
               <w:pStyle w:val="List"/>
               <w:numPr>
                 <w:ilvl w:val="0"/>
-                <w:numId w:val="5"/>
+                <w:numId w:val="6"/>
               </w:numPr>
-              <w:rPr>
-                <w:rFonts w:ascii="Arial" w:hAnsi="Arial" w:cs="Arial"/>
-              </w:rPr>
-            </w:pPr>
-            <w:r>
-              <w:rPr>
-                <w:rFonts w:ascii="Arial" w:hAnsi="Arial" w:cs="Arial"/>
-              </w:rPr>
-              <w:t xml:space="preserve">Created Utils.py to handle utility functions for error </w:t>
-            </w:r>
-            <w:r>
-              <w:rPr>
-                <w:rFonts w:ascii="Arial" w:hAnsi="Arial" w:cs="Arial"/>
-              </w:rPr>
-              <w:t>validation.</w:t>
+              <w:ind w:left="458"/>
+              <w:rPr>
+                <w:rFonts w:ascii="Arial" w:hAnsi="Arial" w:cs="Arial"/>
+              </w:rPr>
+            </w:pPr>
+            <w:r>
+              <w:rPr>
+                <w:rFonts w:ascii="Arial" w:hAnsi="Arial" w:cs="Arial"/>
+              </w:rPr>
+              <w:t xml:space="preserve">Implemented </w:t>
+            </w:r>
+            <w:r>
+              <w:rPr>
+                <w:rFonts w:ascii="Arial" w:hAnsi="Arial" w:cs="Arial"/>
+              </w:rPr>
+              <w:t xml:space="preserve">menu, </w:t>
+            </w:r>
+            <w:r>
+              <w:rPr>
+                <w:rFonts w:ascii="Arial" w:hAnsi="Arial" w:cs="Arial"/>
+              </w:rPr>
+              <w:t>options 1, 2 and 5</w:t>
+            </w:r>
+            <w:r>
+              <w:rPr>
+                <w:rFonts w:ascii="Arial" w:hAnsi="Arial" w:cs="Arial"/>
+              </w:rPr>
+              <w:t>.</w:t>
             </w:r>
           </w:p>
           <w:p>
@@ -2039,149 +1930,18 @@
               <w:pStyle w:val="List"/>
               <w:numPr>
                 <w:ilvl w:val="0"/>
-                <w:numId w:val="5"/>
+                <w:numId w:val="6"/>
               </w:numPr>
-              <w:rPr>
-                <w:rFonts w:ascii="Arial" w:hAnsi="Arial" w:cs="Arial"/>
-              </w:rPr>
-            </w:pPr>
-            <w:r>
-              <w:rPr>
-                <w:rFonts w:ascii="Arial" w:hAnsi="Arial" w:cs="Arial"/>
-              </w:rPr>
-              <w:t>Fixed option 3 in displaying and evaluating unknown variables</w:t>
-            </w:r>
-            <w:r>
-              <w:rPr>
-                <w:rFonts w:ascii="Arial" w:hAnsi="Arial" w:cs="Arial"/>
-              </w:rPr>
-              <w:t xml:space="preserve"> by changing </w:t>
-            </w:r>
-            <w:proofErr w:type="spellStart"/>
-            <w:proofErr w:type="gramStart"/>
-            <w:r>
-              <w:rPr>
-                <w:rFonts w:ascii="Arial" w:hAnsi="Arial" w:cs="Arial"/>
-              </w:rPr>
-              <w:t>ParseTree</w:t>
-            </w:r>
-            <w:proofErr w:type="spellEnd"/>
-            <w:proofErr w:type="gramEnd"/>
-          </w:p>
-          <w:p>
-            <w:pPr>
-              <w:pStyle w:val="List"/>
-              <w:numPr>
-                <w:ilvl w:val="0"/>
-                <w:numId w:val="5"/>
-              </w:numPr>
-              <w:rPr>
-                <w:rFonts w:ascii="Arial" w:hAnsi="Arial" w:cs="Arial"/>
-              </w:rPr>
-            </w:pPr>
-            <w:r>
-              <w:rPr>
-                <w:rFonts w:ascii="Arial" w:hAnsi="Arial" w:cs="Arial"/>
-              </w:rPr>
-              <w:t xml:space="preserve">Fixed option 4 for reading assignment statements from file and optimized file handling and error </w:t>
-            </w:r>
-            <w:r>
-              <w:rPr>
-                <w:rFonts w:ascii="Arial" w:hAnsi="Arial" w:cs="Arial"/>
-              </w:rPr>
-              <w:t>validation.</w:t>
-            </w:r>
-          </w:p>
-          <w:p>
-            <w:pPr>
-              <w:pStyle w:val="List"/>
-              <w:numPr>
-                <w:ilvl w:val="0"/>
-                <w:numId w:val="5"/>
-              </w:numPr>
-              <w:rPr>
-                <w:rFonts w:ascii="Arial" w:hAnsi="Arial" w:cs="Arial"/>
-              </w:rPr>
-            </w:pPr>
-            <w:r>
-              <w:rPr>
-                <w:rFonts w:ascii="Arial" w:hAnsi="Arial" w:cs="Arial"/>
-              </w:rPr>
-              <w:t xml:space="preserve">Completed option 5 for sorting statements and output to a file, including error validation and </w:t>
-            </w:r>
-            <w:r>
-              <w:rPr>
-                <w:rFonts w:ascii="Arial" w:hAnsi="Arial" w:cs="Arial"/>
-              </w:rPr>
-              <w:t>front-end.</w:t>
-            </w:r>
-          </w:p>
-          <w:p>
-            <w:pPr>
-              <w:pStyle w:val="List"/>
-              <w:numPr>
-                <w:ilvl w:val="0"/>
-                <w:numId w:val="5"/>
-              </w:numPr>
-              <w:rPr>
-                <w:rFonts w:ascii="Arial" w:hAnsi="Arial" w:cs="Arial"/>
-              </w:rPr>
-            </w:pPr>
-            <w:r>
-              <w:rPr>
-                <w:rFonts w:ascii="Arial" w:hAnsi="Arial" w:cs="Arial"/>
-              </w:rPr>
-              <w:t xml:space="preserve">Implemented Node and SortedList data structures for sorting assignment statements for displaying assignment </w:t>
-            </w:r>
-            <w:r>
-              <w:rPr>
-                <w:rFonts w:ascii="Arial" w:hAnsi="Arial" w:cs="Arial"/>
-              </w:rPr>
-              <w:t>statements.</w:t>
-            </w:r>
-          </w:p>
-          <w:p>
-            <w:pPr>
-              <w:pStyle w:val="List"/>
-              <w:numPr>
-                <w:ilvl w:val="0"/>
-                <w:numId w:val="5"/>
-              </w:numPr>
-              <w:rPr>
-                <w:rFonts w:ascii="Arial" w:hAnsi="Arial" w:cs="Arial"/>
-              </w:rPr>
-            </w:pPr>
-            <w:r>
-              <w:rPr>
-                <w:rFonts w:ascii="Arial" w:hAnsi="Arial" w:cs="Arial"/>
-              </w:rPr>
-              <w:t xml:space="preserve">Wrote docstrings and commented for the </w:t>
-            </w:r>
-            <w:proofErr w:type="gramStart"/>
-            <w:r>
-              <w:rPr>
-                <w:rFonts w:ascii="Arial" w:hAnsi="Arial" w:cs="Arial"/>
-              </w:rPr>
-              <w:t>codes</w:t>
-            </w:r>
-            <w:proofErr w:type="gramEnd"/>
-          </w:p>
-          <w:p>
-            <w:pPr>
-              <w:pStyle w:val="List"/>
-              <w:numPr>
-                <w:ilvl w:val="0"/>
-                <w:numId w:val="5"/>
-              </w:numPr>
-              <w:rPr>
-                <w:rFonts w:ascii="Arial" w:hAnsi="Arial" w:cs="Arial"/>
-              </w:rPr>
-            </w:pPr>
-            <w:r>
-              <w:rPr>
-                <w:rFonts w:ascii="Arial" w:hAnsi="Arial" w:cs="Arial"/>
-              </w:rPr>
-              <w:t>Wrote sections 1.1, 1.2, 2.1, 2.2, 2.3, 3.1, 3.2 and 4 for the report</w:t>
+              <w:ind w:left="458"/>
+              <w:rPr>
+                <w:rFonts w:ascii="Arial" w:hAnsi="Arial" w:cs="Arial"/>
+              </w:rPr>
+            </w:pPr>
+            <w:r>
+              <w:rPr>
+                <w:rFonts w:ascii="Arial" w:hAnsi="Arial" w:cs="Arial"/>
+              </w:rPr>
+              <w:t>Fixed options 3 and 4.</w:t>
             </w:r>
           </w:p>
         </w:tc>
@@ -2204,7 +1964,13 @@
               <w:rPr>
                 <w:rFonts w:ascii="Arial" w:hAnsi="Arial" w:cs="Arial"/>
               </w:rPr>
-              <w:t>75</w:t>
+              <w:t>7</w:t>
+            </w:r>
+            <w:r>
+              <w:rPr>
+                <w:rFonts w:ascii="Arial" w:hAnsi="Arial" w:cs="Arial"/>
+              </w:rPr>
+              <w:t>0</w:t>
             </w:r>
             <w:r>
               <w:rPr>
@@ -2216,6 +1982,9 @@
         </w:tc>
       </w:tr>
       <w:tr>
+        <w:trPr>
+          <w:trHeight w:val="1108"/>
+        </w:trPr>
         <w:tc>
           <w:tcPr>
             <w:tcW w:w="2152" w:type="dxa"/>
@@ -2228,15 +1997,6 @@
                 <w:rFonts w:ascii="Arial" w:hAnsi="Arial" w:cs="Arial"/>
               </w:rPr>
             </w:pPr>
-          </w:p>
-          <w:p>
-            <w:pPr>
-              <w:pStyle w:val="List"/>
-              <w:ind w:left="0" w:firstLine="0"/>
-              <w:rPr>
-                <w:rFonts w:ascii="Arial" w:hAnsi="Arial" w:cs="Arial"/>
-              </w:rPr>
-            </w:pPr>
             <w:r>
               <w:rPr>
                 <w:rFonts w:ascii="Arial" w:hAnsi="Arial" w:cs="Arial"/>
@@ -2268,105 +2028,6 @@
               </w:rPr>
             </w:pPr>
           </w:p>
-          <w:p>
-            <w:pPr>
-              <w:pStyle w:val="List"/>
-              <w:ind w:left="0" w:firstLine="0"/>
-              <w:rPr>
-                <w:rFonts w:ascii="Arial" w:hAnsi="Arial" w:cs="Arial"/>
-              </w:rPr>
-            </w:pPr>
-          </w:p>
-          <w:p>
-            <w:pPr>
-              <w:pStyle w:val="List"/>
-              <w:ind w:left="0" w:firstLine="0"/>
-              <w:rPr>
-                <w:rFonts w:ascii="Arial" w:hAnsi="Arial" w:cs="Arial"/>
-              </w:rPr>
-            </w:pPr>
-          </w:p>
-          <w:p>
-            <w:pPr>
-              <w:pStyle w:val="List"/>
-              <w:ind w:left="0" w:firstLine="0"/>
-              <w:rPr>
-                <w:rFonts w:ascii="Arial" w:hAnsi="Arial" w:cs="Arial"/>
-              </w:rPr>
-            </w:pPr>
-          </w:p>
-          <w:p>
-            <w:pPr>
-              <w:pStyle w:val="List"/>
-              <w:ind w:left="0" w:firstLine="0"/>
-              <w:rPr>
-                <w:rFonts w:ascii="Arial" w:hAnsi="Arial" w:cs="Arial"/>
-              </w:rPr>
-            </w:pPr>
-          </w:p>
-          <w:p>
-            <w:pPr>
-              <w:pStyle w:val="List"/>
-              <w:ind w:left="0" w:firstLine="0"/>
-              <w:rPr>
-                <w:rFonts w:ascii="Arial" w:hAnsi="Arial" w:cs="Arial"/>
-              </w:rPr>
-            </w:pPr>
-          </w:p>
-          <w:p>
-            <w:pPr>
-              <w:pStyle w:val="List"/>
-              <w:ind w:left="0" w:firstLine="0"/>
-              <w:rPr>
-                <w:rFonts w:ascii="Arial" w:hAnsi="Arial" w:cs="Arial"/>
-              </w:rPr>
-            </w:pPr>
-          </w:p>
-          <w:p>
-            <w:pPr>
-              <w:pStyle w:val="List"/>
-              <w:ind w:left="0" w:firstLine="0"/>
-              <w:rPr>
-                <w:rFonts w:ascii="Arial" w:hAnsi="Arial" w:cs="Arial"/>
-              </w:rPr>
-            </w:pPr>
-          </w:p>
-          <w:p>
-            <w:pPr>
-              <w:pStyle w:val="List"/>
-              <w:ind w:left="0" w:firstLine="0"/>
-              <w:rPr>
-                <w:rFonts w:ascii="Arial" w:hAnsi="Arial" w:cs="Arial"/>
-              </w:rPr>
-            </w:pPr>
-          </w:p>
-          <w:p>
-            <w:pPr>
-              <w:pStyle w:val="List"/>
-              <w:ind w:left="0" w:firstLine="0"/>
-              <w:rPr>
-                <w:rFonts w:ascii="Arial" w:hAnsi="Arial" w:cs="Arial"/>
-              </w:rPr>
-            </w:pPr>
-          </w:p>
-          <w:p>
-            <w:pPr>
-              <w:pStyle w:val="List"/>
-              <w:ind w:left="0" w:firstLine="0"/>
-              <w:rPr>
-                <w:rFonts w:ascii="Arial" w:hAnsi="Arial" w:cs="Arial"/>
-              </w:rPr>
-            </w:pPr>
-          </w:p>
-          <w:p>
-            <w:pPr>
-              <w:pStyle w:val="List"/>
-              <w:ind w:left="0" w:firstLine="0"/>
-              <w:rPr>
-                <w:rFonts w:ascii="Arial" w:hAnsi="Arial" w:cs="Arial"/>
-              </w:rPr>
-            </w:pPr>
-          </w:p>
         </w:tc>
         <w:tc>
           <w:tcPr>
@@ -2375,11 +2036,71 @@
           <w:p>
             <w:pPr>
               <w:pStyle w:val="List"/>
-              <w:ind w:left="0" w:firstLine="0"/>
-              <w:rPr>
-                <w:rFonts w:ascii="Arial" w:hAnsi="Arial" w:cs="Arial"/>
-              </w:rPr>
-            </w:pPr>
+              <w:numPr>
+                <w:ilvl w:val="0"/>
+                <w:numId w:val="7"/>
+              </w:numPr>
+              <w:ind w:left="458"/>
+              <w:rPr>
+                <w:rFonts w:ascii="Arial" w:hAnsi="Arial" w:cs="Arial"/>
+              </w:rPr>
+            </w:pPr>
+            <w:r>
+              <w:rPr>
+                <w:rFonts w:ascii="Arial" w:hAnsi="Arial" w:cs="Arial"/>
+              </w:rPr>
+              <w:t>Sections 1 and 4 of the project report.</w:t>
+            </w:r>
+          </w:p>
+          <w:p>
+            <w:pPr>
+              <w:pStyle w:val="List"/>
+              <w:numPr>
+                <w:ilvl w:val="0"/>
+                <w:numId w:val="7"/>
+              </w:numPr>
+              <w:ind w:left="458"/>
+              <w:rPr>
+                <w:rFonts w:ascii="Arial" w:hAnsi="Arial" w:cs="Arial"/>
+              </w:rPr>
+            </w:pPr>
+            <w:r>
+              <w:rPr>
+                <w:rFonts w:ascii="Arial" w:hAnsi="Arial" w:cs="Arial"/>
+              </w:rPr>
+              <w:t>Coded Node.py, Stack.py, SortedList.py.</w:t>
+            </w:r>
+          </w:p>
+          <w:p>
+            <w:pPr>
+              <w:pStyle w:val="List"/>
+              <w:numPr>
+                <w:ilvl w:val="0"/>
+                <w:numId w:val="7"/>
+              </w:numPr>
+              <w:ind w:left="458"/>
+              <w:rPr>
+                <w:rFonts w:ascii="Arial" w:hAnsi="Arial" w:cs="Arial"/>
+              </w:rPr>
+            </w:pPr>
+            <w:r>
+              <w:rPr>
+                <w:rFonts w:ascii="Arial" w:hAnsi="Arial" w:cs="Arial"/>
+              </w:rPr>
+              <w:t xml:space="preserve">Contributed to the development of </w:t>
+            </w:r>
+            <w:r>
+              <w:rPr>
+                <w:rFonts w:ascii="Arial" w:hAnsi="Arial" w:cs="Arial"/>
+              </w:rPr>
+              <w:t>o</w:t>
+            </w:r>
+            <w:r>
+              <w:rPr>
+                <w:rFonts w:ascii="Arial" w:hAnsi="Arial" w:cs="Arial"/>
+              </w:rPr>
+              <w:t>ptions 3 and 4.</w:t>
+            </w:r>
           </w:p>
         </w:tc>
         <w:tc>
@@ -2398,7 +2119,7 @@
               <w:rPr>
                 <w:rFonts w:ascii="Arial" w:hAnsi="Arial" w:cs="Arial"/>
               </w:rPr>
-              <w:t>25</w:t>
+              <w:t>30</w:t>
             </w:r>
             <w:r>
               <w:rPr>
@@ -2825,6 +2546,119 @@
     </w:lvl>
   </w:abstractNum>
   <w:abstractNum w:abstractNumId="1" w15:restartNumberingAfterBreak="0">
+    <w:nsid w:val="3CF24166"/>
+    <w:multiLevelType w:val="hybridMultilevel"/>
+    <w:tmpl w:val="61F67270"/>
+    <w:lvl w:ilvl="0" w:tplc="48090001">
+      <w:start w:val="1"/>
+      <w:numFmt w:val="bullet"/>
+      <w:lvlText w:val=""/>
+      <w:lvlJc w:val="left"/>
+      <w:pPr>
+        <w:ind w:left="720" w:hanging="360"/>
+      </w:pPr>
+      <w:rPr>
+        <w:rFonts w:ascii="Symbol" w:hAnsi="Symbol" w:hint="default"/>
+      </w:rPr>
+    </w:lvl>
+    <w:lvl w:ilvl="1" w:tplc="48090003" w:tentative="1">
+      <w:start w:val="1"/>
+      <w:numFmt w:val="bullet"/>
+      <w:lvlText w:val="o"/>
+      <w:lvlJc w:val="left"/>
+      <w:pPr>
+        <w:ind w:left="1440" w:hanging="360"/>
+      </w:pPr>
+      <w:rPr>
+        <w:rFonts w:ascii="Courier New" w:hAnsi="Courier New" w:cs="Courier New" w:hint="default"/>
+      </w:rPr>
+    </w:lvl>
+    <w:lvl w:ilvl="2" w:tplc="48090005" w:tentative="1">
+      <w:start w:val="1"/>
+      <w:numFmt w:val="bullet"/>
+      <w:lvlText w:val=""/>
+      <w:lvlJc w:val="left"/>
+      <w:pPr>
+        <w:ind w:left="2160" w:hanging="360"/>
+      </w:pPr>
+      <w:rPr>
+        <w:rFonts w:ascii="Wingdings" w:hAnsi="Wingdings" w:hint="default"/>
+      </w:rPr>
+    </w:lvl>
+    <w:lvl w:ilvl="3" w:tplc="48090001" w:tentative="1">
+      <w:start w:val="1"/>
+      <w:numFmt w:val="bullet"/>
+      <w:lvlText w:val=""/>
+      <w:lvlJc w:val="left"/>
+      <w:pPr>
+        <w:ind w:left="2880" w:hanging="360"/>
+      </w:pPr>
+      <w:rPr>
+        <w:rFonts w:ascii="Symbol" w:hAnsi="Symbol" w:hint="default"/>
+      </w:rPr>
+    </w:lvl>
+    <w:lvl w:ilvl="4" w:tplc="48090003" w:tentative="1">
+      <w:start w:val="1"/>
+      <w:numFmt w:val="bullet"/>
+      <w:lvlText w:val="o"/>
+      <w:lvlJc w:val="left"/>
+      <w:pPr>
+        <w:ind w:left="3600" w:hanging="360"/>
+      </w:pPr>
+      <w:rPr>
+        <w:rFonts w:ascii="Courier New" w:hAnsi="Courier New" w:cs="Courier New" w:hint="default"/>
+      </w:rPr>
+    </w:lvl>
+    <w:lvl w:ilvl="5" w:tplc="48090005" w:tentative="1">
+      <w:start w:val="1"/>
+      <w:numFmt w:val="bullet"/>
+      <w:lvlText w:val=""/>
+      <w:lvlJc w:val="left"/>
+      <w:pPr>
+        <w:ind w:left="4320" w:hanging="360"/>
+      </w:pPr>
+      <w:rPr>
+        <w:rFonts w:ascii="Wingdings" w:hAnsi="Wingdings" w:hint="default"/>
+      </w:rPr>
+    </w:lvl>
+    <w:lvl w:ilvl="6" w:tplc="48090001" w:tentative="1">
+      <w:start w:val="1"/>
+      <w:numFmt w:val="bullet"/>
+      <w:lvlText w:val=""/>
+      <w:lvlJc w:val="left"/>
+      <w:pPr>
+        <w:ind w:left="5040" w:hanging="360"/>
+      </w:pPr>
+      <w:rPr>
+        <w:rFonts w:ascii="Symbol" w:hAnsi="Symbol" w:hint="default"/>
+      </w:rPr>
+    </w:lvl>
+    <w:lvl w:ilvl="7" w:tplc="48090003" w:tentative="1">
+      <w:start w:val="1"/>
+      <w:numFmt w:val="bullet"/>
+      <w:lvlText w:val="o"/>
+      <w:lvlJc w:val="left"/>
+      <w:pPr>
+        <w:ind w:left="5760" w:hanging="360"/>
+      </w:pPr>
+      <w:rPr>
+        <w:rFonts w:ascii="Courier New" w:hAnsi="Courier New" w:cs="Courier New" w:hint="default"/>
+      </w:rPr>
+    </w:lvl>
+    <w:lvl w:ilvl="8" w:tplc="48090005" w:tentative="1">
+      <w:start w:val="1"/>
+      <w:numFmt w:val="bullet"/>
+      <w:lvlText w:val=""/>
+      <w:lvlJc w:val="left"/>
+      <w:pPr>
+        <w:ind w:left="6480" w:hanging="360"/>
+      </w:pPr>
+      <w:rPr>
+        <w:rFonts w:ascii="Wingdings" w:hAnsi="Wingdings" w:hint="default"/>
+      </w:rPr>
+    </w:lvl>
+  </w:abstractNum>
+  <w:abstractNum w:abstractNumId="2" w15:restartNumberingAfterBreak="0">
     <w:nsid w:val="3E7D0D4A"/>
     <w:multiLevelType w:val="hybridMultilevel"/>
     <w:tmpl w:val="F46EBDA8"/>
@@ -2937,7 +2771,7 @@
       </w:rPr>
     </w:lvl>
   </w:abstractNum>
-  <w:abstractNum w:abstractNumId="2" w15:restartNumberingAfterBreak="0">
+  <w:abstractNum w:abstractNumId="3" w15:restartNumberingAfterBreak="0">
     <w:nsid w:val="4D895672"/>
     <w:multiLevelType w:val="hybridMultilevel"/>
     <w:tmpl w:val="475642D0"/>
@@ -3050,7 +2884,7 @@
       </w:rPr>
     </w:lvl>
   </w:abstractNum>
-  <w:abstractNum w:abstractNumId="3" w15:restartNumberingAfterBreak="0">
+  <w:abstractNum w:abstractNumId="4" w15:restartNumberingAfterBreak="0">
     <w:nsid w:val="631F6358"/>
     <w:multiLevelType w:val="hybridMultilevel"/>
     <w:tmpl w:val="069A858E"/>
@@ -3162,7 +2996,7 @@
       </w:rPr>
     </w:lvl>
   </w:abstractNum>
-  <w:abstractNum w:abstractNumId="4" w15:restartNumberingAfterBreak="0">
+  <w:abstractNum w:abstractNumId="5" w15:restartNumberingAfterBreak="0">
     <w:nsid w:val="739C6D73"/>
     <w:multiLevelType w:val="hybridMultilevel"/>
     <w:tmpl w:val="407C57B8"/>
@@ -3275,20 +3109,139 @@
       </w:rPr>
     </w:lvl>
   </w:abstractNum>
+  <w:abstractNum w:abstractNumId="6" w15:restartNumberingAfterBreak="0">
+    <w:nsid w:val="77B81DD7"/>
+    <w:multiLevelType w:val="hybridMultilevel"/>
+    <w:tmpl w:val="FF02997A"/>
+    <w:lvl w:ilvl="0" w:tplc="48090001">
+      <w:start w:val="1"/>
+      <w:numFmt w:val="bullet"/>
+      <w:lvlText w:val=""/>
+      <w:lvlJc w:val="left"/>
+      <w:pPr>
+        <w:ind w:left="720" w:hanging="360"/>
+      </w:pPr>
+      <w:rPr>
+        <w:rFonts w:ascii="Symbol" w:hAnsi="Symbol" w:hint="default"/>
+      </w:rPr>
+    </w:lvl>
+    <w:lvl w:ilvl="1" w:tplc="48090003" w:tentative="1">
+      <w:start w:val="1"/>
+      <w:numFmt w:val="bullet"/>
+      <w:lvlText w:val="o"/>
+      <w:lvlJc w:val="left"/>
+      <w:pPr>
+        <w:ind w:left="1440" w:hanging="360"/>
+      </w:pPr>
+      <w:rPr>
+        <w:rFonts w:ascii="Courier New" w:hAnsi="Courier New" w:cs="Courier New" w:hint="default"/>
+      </w:rPr>
+    </w:lvl>
+    <w:lvl w:ilvl="2" w:tplc="48090005" w:tentative="1">
+      <w:start w:val="1"/>
+      <w:numFmt w:val="bullet"/>
+      <w:lvlText w:val=""/>
+      <w:lvlJc w:val="left"/>
+      <w:pPr>
+        <w:ind w:left="2160" w:hanging="360"/>
+      </w:pPr>
+      <w:rPr>
+        <w:rFonts w:ascii="Wingdings" w:hAnsi="Wingdings" w:hint="default"/>
+      </w:rPr>
+    </w:lvl>
+    <w:lvl w:ilvl="3" w:tplc="48090001" w:tentative="1">
+      <w:start w:val="1"/>
+      <w:numFmt w:val="bullet"/>
+      <w:lvlText w:val=""/>
+      <w:lvlJc w:val="left"/>
+      <w:pPr>
+        <w:ind w:left="2880" w:hanging="360"/>
+      </w:pPr>
+      <w:rPr>
+        <w:rFonts w:ascii="Symbol" w:hAnsi="Symbol" w:hint="default"/>
+      </w:rPr>
+    </w:lvl>
+    <w:lvl w:ilvl="4" w:tplc="48090003" w:tentative="1">
+      <w:start w:val="1"/>
+      <w:numFmt w:val="bullet"/>
+      <w:lvlText w:val="o"/>
+      <w:lvlJc w:val="left"/>
+      <w:pPr>
+        <w:ind w:left="3600" w:hanging="360"/>
+      </w:pPr>
+      <w:rPr>
+        <w:rFonts w:ascii="Courier New" w:hAnsi="Courier New" w:cs="Courier New" w:hint="default"/>
+      </w:rPr>
+    </w:lvl>
+    <w:lvl w:ilvl="5" w:tplc="48090005" w:tentative="1">
+      <w:start w:val="1"/>
+      <w:numFmt w:val="bullet"/>
+      <w:lvlText w:val=""/>
+      <w:lvlJc w:val="left"/>
+      <w:pPr>
+        <w:ind w:left="4320" w:hanging="360"/>
+      </w:pPr>
+      <w:rPr>
+        <w:rFonts w:ascii="Wingdings" w:hAnsi="Wingdings" w:hint="default"/>
+      </w:rPr>
+    </w:lvl>
+    <w:lvl w:ilvl="6" w:tplc="48090001" w:tentative="1">
+      <w:start w:val="1"/>
+      <w:numFmt w:val="bullet"/>
+      <w:lvlText w:val=""/>
+      <w:lvlJc w:val="left"/>
+      <w:pPr>
+        <w:ind w:left="5040" w:hanging="360"/>
+      </w:pPr>
+      <w:rPr>
+        <w:rFonts w:ascii="Symbol" w:hAnsi="Symbol" w:hint="default"/>
+      </w:rPr>
+    </w:lvl>
+    <w:lvl w:ilvl="7" w:tplc="48090003" w:tentative="1">
+      <w:start w:val="1"/>
+      <w:numFmt w:val="bullet"/>
+      <w:lvlText w:val="o"/>
+      <w:lvlJc w:val="left"/>
+      <w:pPr>
+        <w:ind w:left="5760" w:hanging="360"/>
+      </w:pPr>
+      <w:rPr>
+        <w:rFonts w:ascii="Courier New" w:hAnsi="Courier New" w:cs="Courier New" w:hint="default"/>
+      </w:rPr>
+    </w:lvl>
+    <w:lvl w:ilvl="8" w:tplc="48090005" w:tentative="1">
+      <w:start w:val="1"/>
+      <w:numFmt w:val="bullet"/>
+      <w:lvlText w:val=""/>
+      <w:lvlJc w:val="left"/>
+      <w:pPr>
+        <w:ind w:left="6480" w:hanging="360"/>
+      </w:pPr>
+      <w:rPr>
+        <w:rFonts w:ascii="Wingdings" w:hAnsi="Wingdings" w:hint="default"/>
+      </w:rPr>
+    </w:lvl>
+  </w:abstractNum>
   <w:num w:numId="1" w16cid:durableId="1132476184">
-    <w:abstractNumId w:val="1"/>
+    <w:abstractNumId w:val="2"/>
   </w:num>
   <w:num w:numId="2" w16cid:durableId="1998147696">
-    <w:abstractNumId w:val="3"/>
+    <w:abstractNumId w:val="4"/>
   </w:num>
   <w:num w:numId="3" w16cid:durableId="1018775878">
     <w:abstractNumId w:val="0"/>
   </w:num>
   <w:num w:numId="4" w16cid:durableId="1180851558">
-    <w:abstractNumId w:val="2"/>
+    <w:abstractNumId w:val="3"/>
   </w:num>
   <w:num w:numId="5" w16cid:durableId="780299700">
-    <w:abstractNumId w:val="4"/>
+    <w:abstractNumId w:val="5"/>
+  </w:num>
+  <w:num w:numId="6" w16cid:durableId="164128921">
+    <w:abstractNumId w:val="6"/>
+  </w:num>
+  <w:num w:numId="7" w16cid:durableId="308167792">
+    <w:abstractNumId w:val="1"/>
   </w:num>
 </w:numbering>
 </file>

</xml_diff>